<commit_message>
Añadido de comentarios a la tarea 2.2 y creación de su documento pdf
</commit_message>
<xml_diff>
--- a/PR_02/PR_02.2_Nerea_Arroyo.docx
+++ b/PR_02/PR_02.2_Nerea_Arroyo.docx
@@ -9,6 +9,14 @@
     </w:p>
     <w:p>
       <w:r>
+        <w:t>Instalo y accedo a la maquina</w:t>
+      </w:r>
+    </w:p>
+    <w:p>
+      <w:r>
+        <w:rPr>
+          <w:noProof/>
+        </w:rPr>
         <w:drawing>
           <wp:inline distT="0" distB="0" distL="0" distR="0" wp14:anchorId="0BCD793C" wp14:editId="6847FDBE">
             <wp:extent cx="5400040" cy="2586355"/>
@@ -48,6 +56,9 @@
     </w:p>
     <w:p>
       <w:r>
+        <w:rPr>
+          <w:noProof/>
+        </w:rPr>
         <w:drawing>
           <wp:inline distT="0" distB="0" distL="0" distR="0" wp14:anchorId="5C2B279C" wp14:editId="789742A3">
             <wp:extent cx="5400040" cy="3084830"/>
@@ -95,12 +106,14 @@
     <w:p/>
     <w:p>
       <w:r>
-        <w:lastRenderedPageBreak/>
         <w:t>3</w:t>
       </w:r>
     </w:p>
     <w:p>
       <w:r>
+        <w:rPr>
+          <w:noProof/>
+        </w:rPr>
         <w:drawing>
           <wp:inline distT="0" distB="0" distL="0" distR="0" wp14:anchorId="4EBA6FC6" wp14:editId="493DD012">
             <wp:extent cx="5400040" cy="2541905"/>
@@ -138,6 +151,9 @@
         </w:drawing>
       </w:r>
       <w:r>
+        <w:rPr>
+          <w:noProof/>
+        </w:rPr>
         <w:drawing>
           <wp:inline distT="0" distB="0" distL="0" distR="0" wp14:anchorId="19C4618B" wp14:editId="6330870D">
             <wp:extent cx="5400040" cy="2676525"/>
@@ -187,12 +203,19 @@
     <w:p/>
     <w:p>
       <w:r>
-        <w:lastRenderedPageBreak/>
         <w:t>4</w:t>
       </w:r>
     </w:p>
     <w:p>
       <w:r>
+        <w:t>Host añadido</w:t>
+      </w:r>
+    </w:p>
+    <w:p>
+      <w:r>
+        <w:rPr>
+          <w:noProof/>
+        </w:rPr>
         <w:drawing>
           <wp:inline distT="0" distB="0" distL="0" distR="0" wp14:anchorId="06BE19ED" wp14:editId="2585FD7A">
             <wp:extent cx="5438705" cy="4733925"/>
@@ -243,6 +266,9 @@
         <w:t>Inicio sesión con el usuario maría_dev</w:t>
       </w:r>
       <w:r>
+        <w:rPr>
+          <w:noProof/>
+        </w:rPr>
         <w:drawing>
           <wp:inline distT="0" distB="0" distL="0" distR="0" wp14:anchorId="6D38E36F" wp14:editId="5E0EF79D">
             <wp:extent cx="5400040" cy="1562735"/>
@@ -280,9 +306,20 @@
         </w:drawing>
       </w:r>
     </w:p>
+    <w:p/>
+    <w:p/>
+    <w:p/>
     <w:p>
       <w:r>
         <w:lastRenderedPageBreak/>
+        <w:t>Inicio el panel de control</w:t>
+      </w:r>
+    </w:p>
+    <w:p>
+      <w:r>
+        <w:rPr>
+          <w:noProof/>
+        </w:rPr>
         <w:drawing>
           <wp:inline distT="0" distB="0" distL="0" distR="0" wp14:anchorId="417B01DA" wp14:editId="50D6015F">
             <wp:extent cx="5400040" cy="3028315"/>
@@ -322,6 +359,14 @@
     </w:p>
     <w:p>
       <w:r>
+        <w:t>Servicios</w:t>
+      </w:r>
+    </w:p>
+    <w:p>
+      <w:r>
+        <w:rPr>
+          <w:noProof/>
+        </w:rPr>
         <w:drawing>
           <wp:inline distT="0" distB="0" distL="0" distR="0" wp14:anchorId="555CC789" wp14:editId="24CEC696">
             <wp:extent cx="5400040" cy="3478530"/>
@@ -360,9 +405,21 @@
       </w:r>
     </w:p>
     <w:p/>
-    <w:p>
-      <w:r>
-        <w:lastRenderedPageBreak/>
+    <w:p/>
+    <w:p/>
+    <w:p/>
+    <w:p/>
+    <w:p/>
+    <w:p>
+      <w:r>
+        <w:t>Visualización de las operaciones que se están ejecutando</w:t>
+      </w:r>
+    </w:p>
+    <w:p>
+      <w:r>
+        <w:rPr>
+          <w:noProof/>
+        </w:rPr>
         <w:drawing>
           <wp:inline distT="0" distB="0" distL="0" distR="0" wp14:anchorId="31D172E7" wp14:editId="423B111B">
             <wp:extent cx="5400040" cy="3108960"/>
@@ -402,6 +459,14 @@
     </w:p>
     <w:p>
       <w:r>
+        <w:t>Listado de archivos</w:t>
+      </w:r>
+    </w:p>
+    <w:p>
+      <w:r>
+        <w:rPr>
+          <w:noProof/>
+        </w:rPr>
         <w:drawing>
           <wp:inline distT="0" distB="0" distL="0" distR="0" wp14:anchorId="567ABB19" wp14:editId="6DDEE0AF">
             <wp:extent cx="5400040" cy="2070100"/>
@@ -452,12 +517,19 @@
     <w:p/>
     <w:p>
       <w:r>
-        <w:lastRenderedPageBreak/>
         <w:t>6</w:t>
       </w:r>
     </w:p>
     <w:p>
       <w:r>
+        <w:t>Cambio de la contraseña de admin</w:t>
+      </w:r>
+    </w:p>
+    <w:p>
+      <w:r>
+        <w:rPr>
+          <w:noProof/>
+        </w:rPr>
         <w:drawing>
           <wp:inline distT="0" distB="0" distL="0" distR="0" wp14:anchorId="7C4D3B8B" wp14:editId="5B3A6CF8">
             <wp:extent cx="5400040" cy="5026025"/>
@@ -497,6 +569,14 @@
     </w:p>
     <w:p>
       <w:r>
+        <w:t>Inicio de sesión con admin</w:t>
+      </w:r>
+    </w:p>
+    <w:p>
+      <w:r>
+        <w:rPr>
+          <w:noProof/>
+        </w:rPr>
         <w:drawing>
           <wp:inline distT="0" distB="0" distL="0" distR="0" wp14:anchorId="030F140D" wp14:editId="121AE696">
             <wp:extent cx="5400040" cy="1761490"/>

</xml_diff>